<commit_message>
Word y pdf con las revisiones de la version anterior
</commit_message>
<xml_diff>
--- a/itacademy_bbdd_[alejandrocalle].docx
+++ b/itacademy_bbdd_[alejandrocalle].docx
@@ -219,7 +219,7 @@
           <w:sz w:val="24"/>
           <w:szCs w:val="24"/>
           <w:highlight w:val="white"/>
-          <w:lang w:val="ca-ES"/>
+          <w:lang w:val="es-ES"/>
         </w:rPr>
         <w:drawing>
           <wp:inline distT="114300" distB="114300" distL="114300" distR="114300">
@@ -471,13 +471,13 @@
           <w:noProof/>
           <w:sz w:val="28"/>
           <w:szCs w:val="28"/>
-          <w:lang w:val="ca-ES"/>
+          <w:lang w:val="es-ES"/>
         </w:rPr>
         <w:drawing>
           <wp:inline distT="0" distB="0" distL="0" distR="0">
-            <wp:extent cx="5733415" cy="2816225"/>
-            <wp:effectExtent l="0" t="0" r="635" b="3175"/>
-            <wp:docPr id="12" name="Imagen 12"/>
+            <wp:extent cx="5733415" cy="2811780"/>
+            <wp:effectExtent l="0" t="0" r="635" b="7620"/>
+            <wp:docPr id="17" name="Imagen 17"/>
             <wp:cNvGraphicFramePr>
               <a:graphicFrameLocks xmlns:a="http://schemas.openxmlformats.org/drawingml/2006/main" noChangeAspect="1"/>
             </wp:cNvGraphicFramePr>
@@ -485,7 +485,7 @@
               <a:graphicData uri="http://schemas.openxmlformats.org/drawingml/2006/picture">
                 <pic:pic xmlns:pic="http://schemas.openxmlformats.org/drawingml/2006/picture">
                   <pic:nvPicPr>
-                    <pic:cNvPr id="12" name="Ex-1-1.png"/>
+                    <pic:cNvPr id="17" name="Ex-1-1.png"/>
                     <pic:cNvPicPr/>
                   </pic:nvPicPr>
                   <pic:blipFill>
@@ -503,7 +503,7 @@
                   <pic:spPr>
                     <a:xfrm>
                       <a:off x="0" y="0"/>
-                      <a:ext cx="5733415" cy="2816225"/>
+                      <a:ext cx="5733415" cy="2811780"/>
                     </a:xfrm>
                     <a:prstGeom prst="rect">
                       <a:avLst/>
@@ -662,13 +662,13 @@
           <w:noProof/>
           <w:sz w:val="28"/>
           <w:szCs w:val="28"/>
-          <w:lang w:val="ca-ES"/>
+          <w:lang w:val="es-ES"/>
         </w:rPr>
         <w:drawing>
-          <wp:inline distT="0" distB="0" distL="0" distR="0" wp14:anchorId="3BC3F069" wp14:editId="66EACBE7">
-            <wp:extent cx="5733415" cy="2146935"/>
-            <wp:effectExtent l="0" t="0" r="635" b="5715"/>
-            <wp:docPr id="13" name="Imagen 13"/>
+          <wp:inline distT="0" distB="0" distL="0" distR="0">
+            <wp:extent cx="4286250" cy="2733675"/>
+            <wp:effectExtent l="0" t="0" r="0" b="9525"/>
+            <wp:docPr id="18" name="Imagen 18"/>
             <wp:cNvGraphicFramePr>
               <a:graphicFrameLocks xmlns:a="http://schemas.openxmlformats.org/drawingml/2006/main" noChangeAspect="1"/>
             </wp:cNvGraphicFramePr>
@@ -676,7 +676,7 @@
               <a:graphicData uri="http://schemas.openxmlformats.org/drawingml/2006/picture">
                 <pic:pic xmlns:pic="http://schemas.openxmlformats.org/drawingml/2006/picture">
                   <pic:nvPicPr>
-                    <pic:cNvPr id="13" name="Ex-1-2.png"/>
+                    <pic:cNvPr id="18" name="Ex-1-2.png"/>
                     <pic:cNvPicPr/>
                   </pic:nvPicPr>
                   <pic:blipFill>
@@ -694,7 +694,7 @@
                   <pic:spPr>
                     <a:xfrm>
                       <a:off x="0" y="0"/>
-                      <a:ext cx="5733415" cy="2146935"/>
+                      <a:ext cx="4286250" cy="2733675"/>
                     </a:xfrm>
                     <a:prstGeom prst="rect">
                       <a:avLst/>
@@ -1003,13 +1003,13 @@
           <w:noProof/>
           <w:sz w:val="28"/>
           <w:szCs w:val="28"/>
-          <w:lang w:val="ca-ES"/>
+          <w:lang w:val="es-ES"/>
         </w:rPr>
         <w:drawing>
-          <wp:inline distT="0" distB="0" distL="0" distR="0" wp14:anchorId="46B0B98A" wp14:editId="04CACB96">
+          <wp:inline distT="0" distB="0" distL="0" distR="0">
             <wp:extent cx="4505325" cy="1733550"/>
             <wp:effectExtent l="0" t="0" r="9525" b="0"/>
-            <wp:docPr id="14" name="Imagen 14"/>
+            <wp:docPr id="19" name="Imagen 19"/>
             <wp:cNvGraphicFramePr>
               <a:graphicFrameLocks xmlns:a="http://schemas.openxmlformats.org/drawingml/2006/main" noChangeAspect="1"/>
             </wp:cNvGraphicFramePr>
@@ -1017,7 +1017,7 @@
               <a:graphicData uri="http://schemas.openxmlformats.org/drawingml/2006/picture">
                 <pic:pic xmlns:pic="http://schemas.openxmlformats.org/drawingml/2006/picture">
                   <pic:nvPicPr>
-                    <pic:cNvPr id="14" name="Ex-1-3.png"/>
+                    <pic:cNvPr id="19" name="Ex-1-3.png"/>
                     <pic:cNvPicPr/>
                   </pic:nvPicPr>
                   <pic:blipFill>
@@ -1339,6 +1339,7 @@
     </w:p>
     <w:p>
       <w:pPr>
+        <w:jc w:val="center"/>
         <w:rPr>
           <w:sz w:val="28"/>
           <w:szCs w:val="28"/>
@@ -1350,13 +1351,13 @@
           <w:noProof/>
           <w:sz w:val="28"/>
           <w:szCs w:val="28"/>
-          <w:lang w:val="ca-ES"/>
+          <w:lang w:val="es-ES"/>
         </w:rPr>
         <w:drawing>
-          <wp:inline distT="0" distB="0" distL="0" distR="0" wp14:anchorId="42218C01" wp14:editId="1C04D1F1">
-            <wp:extent cx="5733415" cy="2239645"/>
-            <wp:effectExtent l="0" t="0" r="635" b="8255"/>
-            <wp:docPr id="15" name="Imagen 15"/>
+          <wp:inline distT="0" distB="0" distL="0" distR="0">
+            <wp:extent cx="5733415" cy="2230120"/>
+            <wp:effectExtent l="0" t="0" r="635" b="0"/>
+            <wp:docPr id="20" name="Imagen 20"/>
             <wp:cNvGraphicFramePr>
               <a:graphicFrameLocks xmlns:a="http://schemas.openxmlformats.org/drawingml/2006/main" noChangeAspect="1"/>
             </wp:cNvGraphicFramePr>
@@ -1364,7 +1365,7 @@
               <a:graphicData uri="http://schemas.openxmlformats.org/drawingml/2006/picture">
                 <pic:pic xmlns:pic="http://schemas.openxmlformats.org/drawingml/2006/picture">
                   <pic:nvPicPr>
-                    <pic:cNvPr id="15" name="Ex-1-4.png"/>
+                    <pic:cNvPr id="20" name="Ex-1-4.png"/>
                     <pic:cNvPicPr/>
                   </pic:nvPicPr>
                   <pic:blipFill>
@@ -1382,7 +1383,7 @@
                   <pic:spPr>
                     <a:xfrm>
                       <a:off x="0" y="0"/>
-                      <a:ext cx="5733415" cy="2239645"/>
+                      <a:ext cx="5733415" cy="2230120"/>
                     </a:xfrm>
                     <a:prstGeom prst="rect">
                       <a:avLst/>
@@ -1585,13 +1586,13 @@
           <w:noProof/>
           <w:sz w:val="28"/>
           <w:szCs w:val="28"/>
-          <w:lang w:val="ca-ES"/>
+          <w:lang w:val="es-ES"/>
         </w:rPr>
         <w:drawing>
-          <wp:inline distT="0" distB="0" distL="0" distR="0" wp14:anchorId="59533CD6" wp14:editId="6951BF99">
+          <wp:inline distT="0" distB="0" distL="0" distR="0">
             <wp:extent cx="4352925" cy="3495675"/>
             <wp:effectExtent l="0" t="0" r="9525" b="9525"/>
-            <wp:docPr id="16" name="Imagen 16"/>
+            <wp:docPr id="21" name="Imagen 21"/>
             <wp:cNvGraphicFramePr>
               <a:graphicFrameLocks xmlns:a="http://schemas.openxmlformats.org/drawingml/2006/main" noChangeAspect="1"/>
             </wp:cNvGraphicFramePr>
@@ -1599,7 +1600,7 @@
               <a:graphicData uri="http://schemas.openxmlformats.org/drawingml/2006/picture">
                 <pic:pic xmlns:pic="http://schemas.openxmlformats.org/drawingml/2006/picture">
                   <pic:nvPicPr>
-                    <pic:cNvPr id="16" name="Ex-1-5.png"/>
+                    <pic:cNvPr id="21" name="Ex-1-5.png"/>
                     <pic:cNvPicPr/>
                   </pic:nvPicPr>
                   <pic:blipFill>
@@ -1824,7 +1825,7 @@
           <w:sz w:val="24"/>
           <w:szCs w:val="24"/>
           <w:highlight w:val="white"/>
-          <w:lang w:val="ca-ES"/>
+          <w:lang w:val="es-ES"/>
         </w:rPr>
         <w:drawing>
           <wp:inline distT="114300" distB="114300" distL="114300" distR="114300">
@@ -1869,7 +1870,7 @@
           <w:sz w:val="24"/>
           <w:szCs w:val="24"/>
           <w:highlight w:val="white"/>
-          <w:lang w:val="ca-ES"/>
+          <w:lang w:val="es-ES"/>
         </w:rPr>
         <w:drawing>
           <wp:inline distT="114300" distB="114300" distL="114300" distR="114300">
@@ -1959,7 +1960,7 @@
           <w:sz w:val="24"/>
           <w:szCs w:val="24"/>
           <w:highlight w:val="white"/>
-          <w:lang w:val="ca-ES"/>
+          <w:lang w:val="es-ES"/>
         </w:rPr>
         <w:drawing>
           <wp:inline distT="114300" distB="114300" distL="114300" distR="114300">
@@ -2305,7 +2306,7 @@
           <w:sz w:val="24"/>
           <w:szCs w:val="24"/>
           <w:highlight w:val="white"/>
-          <w:lang w:val="ca-ES"/>
+          <w:lang w:val="es-ES"/>
         </w:rPr>
         <w:drawing>
           <wp:inline distT="114300" distB="114300" distL="114300" distR="114300">
@@ -2399,7 +2400,7 @@
           <w:sz w:val="24"/>
           <w:szCs w:val="24"/>
           <w:highlight w:val="white"/>
-          <w:lang w:val="ca-ES"/>
+          <w:lang w:val="es-ES"/>
         </w:rPr>
         <w:lastRenderedPageBreak/>
         <w:drawing>
@@ -2445,7 +2446,7 @@
           <w:sz w:val="24"/>
           <w:szCs w:val="24"/>
           <w:highlight w:val="white"/>
-          <w:lang w:val="ca-ES"/>
+          <w:lang w:val="es-ES"/>
         </w:rPr>
         <w:drawing>
           <wp:inline distT="114300" distB="114300" distL="114300" distR="114300">
@@ -2832,7 +2833,7 @@
           <w:sz w:val="24"/>
           <w:szCs w:val="24"/>
           <w:highlight w:val="white"/>
-          <w:lang w:val="ca-ES"/>
+          <w:lang w:val="es-ES"/>
         </w:rPr>
         <w:drawing>
           <wp:inline distT="114300" distB="114300" distL="114300" distR="114300">
@@ -2877,7 +2878,7 @@
           <w:sz w:val="24"/>
           <w:szCs w:val="24"/>
           <w:highlight w:val="white"/>
-          <w:lang w:val="ca-ES"/>
+          <w:lang w:val="es-ES"/>
         </w:rPr>
         <w:drawing>
           <wp:inline distT="114300" distB="114300" distL="114300" distR="114300">

</xml_diff>